<commit_message>
update link to supplements
</commit_message>
<xml_diff>
--- a/manuscript/manuscript.docx
+++ b/manuscript/manuscript.docx
@@ -889,7 +889,7 @@
           <w:rPr>
             <w:rStyle w:val="Hyperlink"/>
           </w:rPr>
-          <w:t xml:space="preserve">placeholder</w:t>
+          <w:t xml:space="preserve">https://osf.io/br2zf/</w:t>
         </w:r>
       </w:hyperlink>
       <w:r>
@@ -972,7 +972,7 @@
           <w:rPr>
             <w:rStyle w:val="Hyperlink"/>
           </w:rPr>
-          <w:t xml:space="preserve">placeholder</w:t>
+          <w:t xml:space="preserve">https://osf.io/br2zf/</w:t>
         </w:r>
       </w:hyperlink>
       <w:r>
@@ -1103,7 +1103,7 @@
           <w:rPr>
             <w:rStyle w:val="Hyperlink"/>
           </w:rPr>
-          <w:t xml:space="preserve">placeholder</w:t>
+          <w:t xml:space="preserve">https://osf.io/br2zf/</w:t>
         </w:r>
       </w:hyperlink>
       <w:r>
@@ -1264,7 +1264,7 @@
           <w:rPr>
             <w:rStyle w:val="Hyperlink"/>
           </w:rPr>
-          <w:t xml:space="preserve">placeholder</w:t>
+          <w:t xml:space="preserve">https://osf.io/br2zf/</w:t>
         </w:r>
       </w:hyperlink>
       <w:r>
@@ -1433,7 +1433,7 @@
           <w:rPr>
             <w:rStyle w:val="Hyperlink"/>
           </w:rPr>
-          <w:t xml:space="preserve">placeholder</w:t>
+          <w:t xml:space="preserve">https://osf.io/br2zf/</w:t>
         </w:r>
       </w:hyperlink>
       <w:r>
@@ -1776,7 +1776,7 @@
           <w:rPr>
             <w:rStyle w:val="Hyperlink"/>
           </w:rPr>
-          <w:t xml:space="preserve">placeholder</w:t>
+          <w:t xml:space="preserve">https://osf.io/br2zf/</w:t>
         </w:r>
       </w:hyperlink>
       <w:r>
@@ -1805,7 +1805,7 @@
           <w:rPr>
             <w:rStyle w:val="Hyperlink"/>
           </w:rPr>
-          <w:t xml:space="preserve">placeholder</w:t>
+          <w:t xml:space="preserve">https://osf.io/br2zf/</w:t>
         </w:r>
       </w:hyperlink>
       <w:r>
@@ -1845,7 +1845,7 @@
           <w:rPr>
             <w:rStyle w:val="Hyperlink"/>
           </w:rPr>
-          <w:t xml:space="preserve">placeholder</w:t>
+          <w:t xml:space="preserve">https://osf.io/br2zf/</w:t>
         </w:r>
       </w:hyperlink>
       <w:r>
@@ -1980,7 +1980,7 @@
           <w:rPr>
             <w:rStyle w:val="Hyperlink"/>
           </w:rPr>
-          <w:t xml:space="preserve">placeholder</w:t>
+          <w:t xml:space="preserve">https://osf.io/br2zf/</w:t>
         </w:r>
       </w:hyperlink>
       <w:r>

</xml_diff>